<commit_message>
TOPC 1 lab correct, 2 and 3 errors
</commit_message>
<xml_diff>
--- a/7sem/TOPC/lab1/ТОПК1_ГаленинАК.docx
+++ b/7sem/TOPC/lab1/ТОПК1_ГаленинАК.docx
@@ -1314,6 +1314,7 @@
           <w:color w:val="0d0d0d" w:themeColor="text1" w:themeTint="F2"/>
           <w:sz w:val="28"/>
           <w:szCs w:val="28"/>
+          <w:highlight w:val="none"/>
         </w:rPr>
       </w:r>
       <w:r>
@@ -1904,6 +1905,14 @@
           <w:szCs w:val="28"/>
         </w:rPr>
       </w:r>
+      <w:r>
+        <w:rPr>
+          <w:rFonts w:ascii="Times New Roman" w:hAnsi="Times New Roman" w:cs="Times New Roman"/>
+          <w:color w:val="0d0d0d" w:themeColor="text1" w:themeTint="F2"/>
+          <w:sz w:val="28"/>
+          <w:szCs w:val="28"/>
+        </w:rPr>
+      </w:r>
     </w:p>
     <w:p>
       <w:pPr>
@@ -1936,6 +1945,14 @@
           <w:szCs w:val="28"/>
         </w:rPr>
       </w:r>
+      <w:r>
+        <w:rPr>
+          <w:rFonts w:ascii="Times New Roman" w:hAnsi="Times New Roman" w:cs="Times New Roman"/>
+          <w:color w:val="0d0d0d" w:themeColor="text1" w:themeTint="F2"/>
+          <w:sz w:val="28"/>
+          <w:szCs w:val="28"/>
+        </w:rPr>
+      </w:r>
     </w:p>
     <w:p>
       <w:pPr>
@@ -1968,6 +1985,14 @@
           <w:szCs w:val="28"/>
         </w:rPr>
       </w:r>
+      <w:r>
+        <w:rPr>
+          <w:rFonts w:ascii="Times New Roman" w:hAnsi="Times New Roman" w:cs="Times New Roman"/>
+          <w:color w:val="0d0d0d" w:themeColor="text1" w:themeTint="F2"/>
+          <w:sz w:val="28"/>
+          <w:szCs w:val="28"/>
+        </w:rPr>
+      </w:r>
     </w:p>
     <w:p>
       <w:pPr>
@@ -2001,6 +2026,14 @@
           <w:szCs w:val="28"/>
         </w:rPr>
       </w:r>
+      <w:r>
+        <w:rPr>
+          <w:rFonts w:ascii="Times New Roman" w:hAnsi="Times New Roman" w:cs="Times New Roman"/>
+          <w:color w:val="0d0d0d" w:themeColor="text1" w:themeTint="F2"/>
+          <w:sz w:val="28"/>
+          <w:szCs w:val="28"/>
+        </w:rPr>
+      </w:r>
     </w:p>
     <w:p>
       <w:pPr>
@@ -2017,6 +2050,14 @@
           <w:szCs w:val="28"/>
         </w:rPr>
       </w:pPr>
+      <w:r>
+        <w:rPr>
+          <w:rFonts w:ascii="Times New Roman" w:hAnsi="Times New Roman" w:cs="Times New Roman"/>
+          <w:color w:val="0d0d0d" w:themeColor="text1" w:themeTint="F2"/>
+          <w:sz w:val="28"/>
+          <w:szCs w:val="28"/>
+        </w:rPr>
+      </w:r>
       <w:r>
         <w:rPr>
           <w:rFonts w:ascii="Times New Roman" w:hAnsi="Times New Roman" w:cs="Times New Roman"/>
@@ -2184,6 +2225,14 @@
           <w:szCs w:val="28"/>
         </w:rPr>
       </w:r>
+      <w:r>
+        <w:rPr>
+          <w:rFonts w:ascii="Times New Roman" w:hAnsi="Times New Roman" w:cs="Times New Roman"/>
+          <w:color w:val="0d0d0d" w:themeColor="text1" w:themeTint="F2"/>
+          <w:sz w:val="28"/>
+          <w:szCs w:val="28"/>
+        </w:rPr>
+      </w:r>
     </w:p>
     <w:p>
       <w:pPr>
@@ -2216,12 +2265,20 @@
           <w:szCs w:val="28"/>
         </w:rPr>
       </w:r>
+      <w:r>
+        <w:rPr>
+          <w:rFonts w:ascii="Times New Roman" w:hAnsi="Times New Roman" w:cs="Times New Roman"/>
+          <w:color w:val="0d0d0d" w:themeColor="text1" w:themeTint="F2"/>
+          <w:sz w:val="28"/>
+          <w:szCs w:val="28"/>
+        </w:rPr>
+      </w:r>
     </w:p>
     <w:p>
       <w:pPr>
         <w:suppressLineNumbers w:val="false"/>
         <w:pBdr/>
-        <w:shd w:val="nil"/>
+        <w:shd w:val="nil" w:color="auto"/>
         <w:spacing/>
         <w:ind/>
         <w:rPr>
@@ -2248,6 +2305,14 @@
           <w:sz w:val="28"/>
           <w:szCs w:val="28"/>
           <w:highlight w:val="none"/>
+        </w:rPr>
+      </w:r>
+      <w:r>
+        <w:rPr>
+          <w:rFonts w:ascii="Times New Roman" w:hAnsi="Times New Roman" w:cs="Times New Roman"/>
+          <w:color w:val="0d0d0d" w:themeColor="text1" w:themeTint="F2"/>
+          <w:sz w:val="28"/>
+          <w:szCs w:val="28"/>
         </w:rPr>
       </w:r>
     </w:p>
@@ -2284,6 +2349,15 @@
           <w:szCs w:val="28"/>
         </w:rPr>
       </w:r>
+      <w:r>
+        <w:rPr>
+          <w:rFonts w:ascii="Times New Roman" w:hAnsi="Times New Roman" w:cs="Times New Roman"/>
+          <w:color w:val="0d0d0d" w:themeColor="text1" w:themeTint="F2"/>
+          <w:sz w:val="28"/>
+          <w:szCs w:val="28"/>
+          <w:highlight w:val="none"/>
+        </w:rPr>
+      </w:r>
     </w:p>
     <w:p>
       <w:pPr>
@@ -2316,6 +2390,14 @@
           <w:szCs w:val="28"/>
         </w:rPr>
       </w:r>
+      <w:r>
+        <w:rPr>
+          <w:rFonts w:ascii="Times New Roman" w:hAnsi="Times New Roman" w:cs="Times New Roman"/>
+          <w:color w:val="0d0d0d" w:themeColor="text1" w:themeTint="F2"/>
+          <w:sz w:val="28"/>
+          <w:szCs w:val="28"/>
+        </w:rPr>
+      </w:r>
     </w:p>
     <w:p>
       <w:pPr>
@@ -2349,6 +2431,14 @@
           <w:szCs w:val="28"/>
         </w:rPr>
         <w:t xml:space="preserve">– Таблица переходов ДКА</w:t>
+      </w:r>
+      <w:r>
+        <w:rPr>
+          <w:rFonts w:ascii="Times New Roman" w:hAnsi="Times New Roman" w:cs="Times New Roman"/>
+          <w:color w:val="0d0d0d" w:themeColor="text1" w:themeTint="F2"/>
+          <w:sz w:val="28"/>
+          <w:szCs w:val="28"/>
+        </w:rPr>
       </w:r>
       <w:r>
         <w:rPr>
@@ -2423,6 +2513,14 @@
                 <w:szCs w:val="28"/>
               </w:rPr>
             </w:r>
+            <w:r>
+              <w:rPr>
+                <w:rFonts w:ascii="Times New Roman" w:hAnsi="Times New Roman" w:cs="Times New Roman"/>
+                <w:color w:val="0d0d0d" w:themeColor="text1" w:themeTint="F2"/>
+                <w:sz w:val="28"/>
+                <w:szCs w:val="28"/>
+              </w:rPr>
+            </w:r>
           </w:p>
         </w:tc>
         <w:tc>
@@ -2455,6 +2553,14 @@
                 <w:szCs w:val="28"/>
               </w:rPr>
               <w:t xml:space="preserve">0</w:t>
+            </w:r>
+            <w:r>
+              <w:rPr>
+                <w:rFonts w:ascii="Times New Roman" w:hAnsi="Times New Roman" w:cs="Times New Roman"/>
+                <w:color w:val="0d0d0d" w:themeColor="text1" w:themeTint="F2"/>
+                <w:sz w:val="28"/>
+                <w:szCs w:val="28"/>
+              </w:rPr>
             </w:r>
             <w:r>
               <w:rPr>
@@ -2505,6 +2611,14 @@
                 <w:szCs w:val="28"/>
               </w:rPr>
             </w:r>
+            <w:r>
+              <w:rPr>
+                <w:rFonts w:ascii="Times New Roman" w:hAnsi="Times New Roman" w:cs="Times New Roman"/>
+                <w:color w:val="0d0d0d" w:themeColor="text1" w:themeTint="F2"/>
+                <w:sz w:val="28"/>
+                <w:szCs w:val="28"/>
+              </w:rPr>
+            </w:r>
           </w:p>
         </w:tc>
         <w:tc>
@@ -2541,6 +2655,16 @@
                 <w:szCs w:val="28"/>
               </w:rPr>
               <w:t xml:space="preserve">2</w:t>
+            </w:r>
+            <w:r>
+              <w:rPr>
+                <w:rFonts w:ascii="Times New Roman" w:hAnsi="Times New Roman" w:cs="Times New Roman"/>
+                <w:b/>
+                <w:bCs/>
+                <w:color w:val="0d0d0d" w:themeColor="text1" w:themeTint="F2"/>
+                <w:sz w:val="28"/>
+                <w:szCs w:val="28"/>
+              </w:rPr>
             </w:r>
             <w:r>
               <w:rPr>
@@ -2599,6 +2723,16 @@
                 <w:szCs w:val="28"/>
               </w:rPr>
             </w:r>
+            <w:r>
+              <w:rPr>
+                <w:rFonts w:ascii="Times New Roman" w:hAnsi="Times New Roman" w:cs="Times New Roman"/>
+                <w:b/>
+                <w:bCs/>
+                <w:color w:val="0d0d0d" w:themeColor="text1" w:themeTint="F2"/>
+                <w:sz w:val="28"/>
+                <w:szCs w:val="28"/>
+              </w:rPr>
+            </w:r>
           </w:p>
         </w:tc>
         <w:tc>
@@ -2635,6 +2769,16 @@
                 <w:szCs w:val="28"/>
               </w:rPr>
               <w:t xml:space="preserve">4</w:t>
+            </w:r>
+            <w:r>
+              <w:rPr>
+                <w:rFonts w:ascii="Times New Roman" w:hAnsi="Times New Roman" w:cs="Times New Roman"/>
+                <w:b/>
+                <w:bCs/>
+                <w:color w:val="0d0d0d" w:themeColor="text1" w:themeTint="F2"/>
+                <w:sz w:val="28"/>
+                <w:szCs w:val="28"/>
+              </w:rPr>
             </w:r>
             <w:r>
               <w:rPr>
@@ -2693,6 +2837,16 @@
                 <w:szCs w:val="28"/>
               </w:rPr>
             </w:r>
+            <w:r>
+              <w:rPr>
+                <w:rFonts w:ascii="Times New Roman" w:hAnsi="Times New Roman" w:cs="Times New Roman"/>
+                <w:b/>
+                <w:bCs/>
+                <w:color w:val="0d0d0d" w:themeColor="text1" w:themeTint="F2"/>
+                <w:sz w:val="28"/>
+                <w:szCs w:val="28"/>
+              </w:rPr>
+            </w:r>
           </w:p>
         </w:tc>
         <w:tc>
@@ -2725,6 +2879,14 @@
                 <w:szCs w:val="28"/>
               </w:rPr>
               <w:t xml:space="preserve">6</w:t>
+            </w:r>
+            <w:r>
+              <w:rPr>
+                <w:rFonts w:ascii="Times New Roman" w:hAnsi="Times New Roman" w:cs="Times New Roman"/>
+                <w:color w:val="0d0d0d" w:themeColor="text1" w:themeTint="F2"/>
+                <w:sz w:val="28"/>
+                <w:szCs w:val="28"/>
+              </w:rPr>
             </w:r>
             <w:r>
               <w:rPr>
@@ -2770,6 +2932,16 @@
                 <w:szCs w:val="28"/>
               </w:rPr>
               <w:t xml:space="preserve">7</w:t>
+            </w:r>
+            <w:r>
+              <w:rPr>
+                <w:rFonts w:ascii="Times New Roman" w:hAnsi="Times New Roman" w:cs="Times New Roman"/>
+                <w:b/>
+                <w:bCs/>
+                <w:color w:val="0d0d0d" w:themeColor="text1" w:themeTint="F2"/>
+                <w:sz w:val="28"/>
+                <w:szCs w:val="28"/>
+              </w:rPr>
             </w:r>
             <w:r>
               <w:rPr>
@@ -2828,6 +3000,16 @@
                 <w:szCs w:val="28"/>
               </w:rPr>
             </w:r>
+            <w:r>
+              <w:rPr>
+                <w:rFonts w:ascii="Times New Roman" w:hAnsi="Times New Roman" w:cs="Times New Roman"/>
+                <w:b/>
+                <w:bCs/>
+                <w:color w:val="0d0d0d" w:themeColor="text1" w:themeTint="F2"/>
+                <w:sz w:val="28"/>
+                <w:szCs w:val="28"/>
+              </w:rPr>
+            </w:r>
           </w:p>
         </w:tc>
         <w:tc>
@@ -2864,6 +3046,16 @@
                 <w:szCs w:val="28"/>
               </w:rPr>
               <w:t xml:space="preserve">9</w:t>
+            </w:r>
+            <w:r>
+              <w:rPr>
+                <w:rFonts w:ascii="Times New Roman" w:hAnsi="Times New Roman" w:cs="Times New Roman"/>
+                <w:b/>
+                <w:bCs/>
+                <w:color w:val="0d0d0d" w:themeColor="text1" w:themeTint="F2"/>
+                <w:sz w:val="28"/>
+                <w:szCs w:val="28"/>
+              </w:rPr>
             </w:r>
             <w:r>
               <w:rPr>
@@ -2916,6 +3108,14 @@
                 <w:szCs w:val="28"/>
               </w:rPr>
             </w:r>
+            <w:r>
+              <w:rPr>
+                <w:rFonts w:ascii="Times New Roman" w:hAnsi="Times New Roman" w:cs="Times New Roman"/>
+                <w:color w:val="0d0d0d" w:themeColor="text1" w:themeTint="F2"/>
+                <w:sz w:val="28"/>
+                <w:szCs w:val="28"/>
+              </w:rPr>
+            </w:r>
           </w:p>
         </w:tc>
         <w:tc>
@@ -2952,6 +3152,16 @@
                 <w:szCs w:val="28"/>
               </w:rPr>
               <w:t xml:space="preserve">11</w:t>
+            </w:r>
+            <w:r>
+              <w:rPr>
+                <w:rFonts w:ascii="Times New Roman" w:hAnsi="Times New Roman" w:cs="Times New Roman"/>
+                <w:b/>
+                <w:bCs/>
+                <w:color w:val="0d0d0d" w:themeColor="text1" w:themeTint="F2"/>
+                <w:sz w:val="28"/>
+                <w:szCs w:val="28"/>
+              </w:rPr>
             </w:r>
             <w:r>
               <w:rPr>
@@ -3010,6 +3220,16 @@
                 <w:szCs w:val="28"/>
               </w:rPr>
             </w:r>
+            <w:r>
+              <w:rPr>
+                <w:rFonts w:ascii="Times New Roman" w:hAnsi="Times New Roman" w:cs="Times New Roman"/>
+                <w:b/>
+                <w:bCs/>
+                <w:color w:val="0d0d0d" w:themeColor="text1" w:themeTint="F2"/>
+                <w:sz w:val="28"/>
+                <w:szCs w:val="28"/>
+              </w:rPr>
+            </w:r>
           </w:p>
         </w:tc>
       </w:tr>
@@ -3045,6 +3265,14 @@
                 <w:szCs w:val="28"/>
               </w:rPr>
               <w:t xml:space="preserve">a</w:t>
+            </w:r>
+            <w:r>
+              <w:rPr>
+                <w:rFonts w:ascii="Times New Roman" w:hAnsi="Times New Roman" w:cs="Times New Roman"/>
+                <w:color w:val="0d0d0d" w:themeColor="text1" w:themeTint="F2"/>
+                <w:sz w:val="28"/>
+                <w:szCs w:val="28"/>
+              </w:rPr>
             </w:r>
             <w:r>
               <w:rPr>
@@ -3095,6 +3323,14 @@
                 <w:szCs w:val="28"/>
               </w:rPr>
             </w:r>
+            <w:r>
+              <w:rPr>
+                <w:rFonts w:ascii="Times New Roman" w:hAnsi="Times New Roman" w:cs="Times New Roman"/>
+                <w:color w:val="0d0d0d" w:themeColor="text1" w:themeTint="F2"/>
+                <w:sz w:val="28"/>
+                <w:szCs w:val="28"/>
+              </w:rPr>
+            </w:r>
           </w:p>
         </w:tc>
         <w:tc>
@@ -3119,6 +3355,14 @@
                 <w:szCs w:val="28"/>
               </w:rPr>
             </w:pPr>
+            <w:r>
+              <w:rPr>
+                <w:rFonts w:ascii="Times New Roman" w:hAnsi="Times New Roman" w:cs="Times New Roman"/>
+                <w:color w:val="0d0d0d" w:themeColor="text1" w:themeTint="F2"/>
+                <w:sz w:val="28"/>
+                <w:szCs w:val="28"/>
+              </w:rPr>
+            </w:r>
             <w:r>
               <w:rPr>
                 <w:rFonts w:ascii="Times New Roman" w:hAnsi="Times New Roman" w:cs="Times New Roman"/>
@@ -3176,39 +3420,6 @@
                 <w:szCs w:val="28"/>
               </w:rPr>
             </w:r>
-          </w:p>
-        </w:tc>
-        <w:tc>
-          <w:tcPr>
-            <w:tcBorders/>
-            <w:tcW w:w="709" w:type="dxa"/>
-            <w:textDirection w:val="lrTb"/>
-            <w:noWrap w:val="false"/>
-          </w:tcPr>
-          <w:p>
-            <w:pPr>
-              <w:suppressLineNumbers w:val="false"/>
-              <w:pBdr/>
-              <w:spacing w:after="0" w:line="360" w:lineRule="auto"/>
-              <w:ind/>
-              <w:contextualSpacing w:val="true"/>
-              <w:jc w:val="center"/>
-              <w:rPr>
-                <w:rFonts w:ascii="Times New Roman" w:hAnsi="Times New Roman" w:cs="Times New Roman"/>
-                <w:color w:val="0d0d0d" w:themeColor="text1" w:themeTint="F2"/>
-                <w:sz w:val="28"/>
-                <w:szCs w:val="28"/>
-              </w:rPr>
-            </w:pPr>
-            <w:r>
-              <w:rPr>
-                <w:rFonts w:ascii="Times New Roman" w:hAnsi="Times New Roman" w:cs="Times New Roman"/>
-                <w:color w:val="0d0d0d" w:themeColor="text1" w:themeTint="F2"/>
-                <w:sz w:val="28"/>
-                <w:szCs w:val="28"/>
-              </w:rPr>
-              <w:t xml:space="preserve">4</w:t>
-            </w:r>
             <w:r>
               <w:rPr>
                 <w:rFonts w:ascii="Times New Roman" w:hAnsi="Times New Roman" w:cs="Times New Roman"/>
@@ -3258,39 +3469,6 @@
                 <w:szCs w:val="28"/>
               </w:rPr>
             </w:r>
-          </w:p>
-        </w:tc>
-        <w:tc>
-          <w:tcPr>
-            <w:tcBorders/>
-            <w:tcW w:w="709" w:type="dxa"/>
-            <w:textDirection w:val="lrTb"/>
-            <w:noWrap w:val="false"/>
-          </w:tcPr>
-          <w:p>
-            <w:pPr>
-              <w:suppressLineNumbers w:val="false"/>
-              <w:pBdr/>
-              <w:spacing w:after="0" w:line="360" w:lineRule="auto"/>
-              <w:ind/>
-              <w:contextualSpacing w:val="true"/>
-              <w:jc w:val="center"/>
-              <w:rPr>
-                <w:rFonts w:ascii="Times New Roman" w:hAnsi="Times New Roman" w:cs="Times New Roman"/>
-                <w:color w:val="0d0d0d" w:themeColor="text1" w:themeTint="F2"/>
-                <w:sz w:val="28"/>
-                <w:szCs w:val="28"/>
-              </w:rPr>
-            </w:pPr>
-            <w:r>
-              <w:rPr>
-                <w:rFonts w:ascii="Times New Roman" w:hAnsi="Times New Roman" w:cs="Times New Roman"/>
-                <w:color w:val="0d0d0d" w:themeColor="text1" w:themeTint="F2"/>
-                <w:sz w:val="28"/>
-                <w:szCs w:val="28"/>
-              </w:rPr>
-              <w:t xml:space="preserve">6</w:t>
-            </w:r>
             <w:r>
               <w:rPr>
                 <w:rFonts w:ascii="Times New Roman" w:hAnsi="Times New Roman" w:cs="Times New Roman"/>
@@ -3323,6 +3501,15 @@
                 <w:szCs w:val="28"/>
               </w:rPr>
             </w:pPr>
+            <w:r>
+              <w:rPr>
+                <w:rFonts w:ascii="Times New Roman" w:hAnsi="Times New Roman" w:cs="Times New Roman"/>
+                <w:color w:val="0d0d0d" w:themeColor="text1" w:themeTint="F2"/>
+                <w:sz w:val="28"/>
+                <w:szCs w:val="28"/>
+              </w:rPr>
+              <w:t xml:space="preserve">4</w:t>
+            </w:r>
             <w:r>
               <w:rPr>
                 <w:rFonts w:ascii="Times New Roman" w:hAnsi="Times New Roman" w:cs="Times New Roman"/>
@@ -3380,6 +3567,14 @@
                 <w:szCs w:val="28"/>
               </w:rPr>
             </w:r>
+            <w:r>
+              <w:rPr>
+                <w:rFonts w:ascii="Times New Roman" w:hAnsi="Times New Roman" w:cs="Times New Roman"/>
+                <w:color w:val="0d0d0d" w:themeColor="text1" w:themeTint="F2"/>
+                <w:sz w:val="28"/>
+                <w:szCs w:val="28"/>
+              </w:rPr>
+            </w:r>
           </w:p>
         </w:tc>
         <w:tc>
@@ -3420,6 +3615,14 @@
                 <w:szCs w:val="28"/>
               </w:rPr>
             </w:r>
+            <w:r>
+              <w:rPr>
+                <w:rFonts w:ascii="Times New Roman" w:hAnsi="Times New Roman" w:cs="Times New Roman"/>
+                <w:color w:val="0d0d0d" w:themeColor="text1" w:themeTint="F2"/>
+                <w:sz w:val="28"/>
+                <w:szCs w:val="28"/>
+              </w:rPr>
+            </w:r>
           </w:p>
         </w:tc>
         <w:tc>
@@ -3444,6 +3647,111 @@
                 <w:szCs w:val="28"/>
               </w:rPr>
             </w:pPr>
+            <w:r>
+              <w:rPr>
+                <w:rFonts w:ascii="Times New Roman" w:hAnsi="Times New Roman" w:cs="Times New Roman"/>
+                <w:color w:val="0d0d0d" w:themeColor="text1" w:themeTint="F2"/>
+                <w:sz w:val="28"/>
+                <w:szCs w:val="28"/>
+              </w:rPr>
+              <w:t xml:space="preserve">6</w:t>
+            </w:r>
+            <w:r>
+              <w:rPr>
+                <w:rFonts w:ascii="Times New Roman" w:hAnsi="Times New Roman" w:cs="Times New Roman"/>
+                <w:color w:val="0d0d0d" w:themeColor="text1" w:themeTint="F2"/>
+                <w:sz w:val="28"/>
+                <w:szCs w:val="28"/>
+              </w:rPr>
+            </w:r>
+            <w:r>
+              <w:rPr>
+                <w:rFonts w:ascii="Times New Roman" w:hAnsi="Times New Roman" w:cs="Times New Roman"/>
+                <w:color w:val="0d0d0d" w:themeColor="text1" w:themeTint="F2"/>
+                <w:sz w:val="28"/>
+                <w:szCs w:val="28"/>
+              </w:rPr>
+            </w:r>
+          </w:p>
+        </w:tc>
+        <w:tc>
+          <w:tcPr>
+            <w:tcBorders/>
+            <w:tcW w:w="709" w:type="dxa"/>
+            <w:textDirection w:val="lrTb"/>
+            <w:noWrap w:val="false"/>
+          </w:tcPr>
+          <w:p>
+            <w:pPr>
+              <w:suppressLineNumbers w:val="false"/>
+              <w:pBdr/>
+              <w:spacing w:after="0" w:line="360" w:lineRule="auto"/>
+              <w:ind/>
+              <w:contextualSpacing w:val="true"/>
+              <w:jc w:val="center"/>
+              <w:rPr>
+                <w:rFonts w:ascii="Times New Roman" w:hAnsi="Times New Roman" w:cs="Times New Roman"/>
+                <w:color w:val="0d0d0d" w:themeColor="text1" w:themeTint="F2"/>
+                <w:sz w:val="28"/>
+                <w:szCs w:val="28"/>
+              </w:rPr>
+            </w:pPr>
+            <w:r>
+              <w:rPr>
+                <w:rFonts w:ascii="Times New Roman" w:hAnsi="Times New Roman" w:cs="Times New Roman"/>
+                <w:color w:val="0d0d0d" w:themeColor="text1" w:themeTint="F2"/>
+                <w:sz w:val="28"/>
+                <w:szCs w:val="28"/>
+              </w:rPr>
+            </w:r>
+            <w:r>
+              <w:rPr>
+                <w:rFonts w:ascii="Times New Roman" w:hAnsi="Times New Roman" w:cs="Times New Roman"/>
+                <w:color w:val="0d0d0d" w:themeColor="text1" w:themeTint="F2"/>
+                <w:sz w:val="28"/>
+                <w:szCs w:val="28"/>
+              </w:rPr>
+            </w:r>
+            <w:r>
+              <w:rPr>
+                <w:rFonts w:ascii="Times New Roman" w:hAnsi="Times New Roman" w:cs="Times New Roman"/>
+                <w:color w:val="0d0d0d" w:themeColor="text1" w:themeTint="F2"/>
+                <w:sz w:val="28"/>
+                <w:szCs w:val="28"/>
+              </w:rPr>
+            </w:r>
+          </w:p>
+        </w:tc>
+        <w:tc>
+          <w:tcPr>
+            <w:tcBorders/>
+            <w:tcW w:w="709" w:type="dxa"/>
+            <w:textDirection w:val="lrTb"/>
+            <w:noWrap w:val="false"/>
+          </w:tcPr>
+          <w:p>
+            <w:pPr>
+              <w:suppressLineNumbers w:val="false"/>
+              <w:pBdr/>
+              <w:spacing w:after="0" w:line="360" w:lineRule="auto"/>
+              <w:ind/>
+              <w:contextualSpacing w:val="true"/>
+              <w:jc w:val="center"/>
+              <w:rPr>
+                <w:rFonts w:ascii="Times New Roman" w:hAnsi="Times New Roman" w:cs="Times New Roman"/>
+                <w:color w:val="0d0d0d" w:themeColor="text1" w:themeTint="F2"/>
+                <w:sz w:val="28"/>
+                <w:szCs w:val="28"/>
+              </w:rPr>
+            </w:pPr>
+            <w:r>
+              <w:rPr>
+                <w:rFonts w:ascii="Times New Roman" w:hAnsi="Times New Roman" w:cs="Times New Roman"/>
+                <w:color w:val="0d0d0d" w:themeColor="text1" w:themeTint="F2"/>
+                <w:sz w:val="28"/>
+                <w:szCs w:val="28"/>
+              </w:rPr>
+            </w:r>
             <w:r>
               <w:rPr>
                 <w:rFonts w:ascii="Times New Roman" w:hAnsi="Times New Roman" w:cs="Times New Roman"/>
@@ -3501,6 +3809,14 @@
                 <w:szCs w:val="28"/>
               </w:rPr>
             </w:r>
+            <w:r>
+              <w:rPr>
+                <w:rFonts w:ascii="Times New Roman" w:hAnsi="Times New Roman" w:cs="Times New Roman"/>
+                <w:color w:val="0d0d0d" w:themeColor="text1" w:themeTint="F2"/>
+                <w:sz w:val="28"/>
+                <w:szCs w:val="28"/>
+              </w:rPr>
+            </w:r>
           </w:p>
         </w:tc>
         <w:tc>
@@ -3541,6 +3857,14 @@
                 <w:szCs w:val="28"/>
               </w:rPr>
             </w:r>
+            <w:r>
+              <w:rPr>
+                <w:rFonts w:ascii="Times New Roman" w:hAnsi="Times New Roman" w:cs="Times New Roman"/>
+                <w:color w:val="0d0d0d" w:themeColor="text1" w:themeTint="F2"/>
+                <w:sz w:val="28"/>
+                <w:szCs w:val="28"/>
+              </w:rPr>
+            </w:r>
           </w:p>
         </w:tc>
         <w:tc>
@@ -3565,6 +3889,14 @@
                 <w:szCs w:val="28"/>
               </w:rPr>
             </w:pPr>
+            <w:r>
+              <w:rPr>
+                <w:rFonts w:ascii="Times New Roman" w:hAnsi="Times New Roman" w:cs="Times New Roman"/>
+                <w:color w:val="0d0d0d" w:themeColor="text1" w:themeTint="F2"/>
+                <w:sz w:val="28"/>
+                <w:szCs w:val="28"/>
+              </w:rPr>
+            </w:r>
             <w:r>
               <w:rPr>
                 <w:rFonts w:ascii="Times New Roman" w:hAnsi="Times New Roman" w:cs="Times New Roman"/>
@@ -3625,6 +3957,14 @@
                 <w:szCs w:val="28"/>
               </w:rPr>
             </w:r>
+            <w:r>
+              <w:rPr>
+                <w:rFonts w:ascii="Times New Roman" w:hAnsi="Times New Roman" w:cs="Times New Roman"/>
+                <w:color w:val="0d0d0d" w:themeColor="text1" w:themeTint="F2"/>
+                <w:sz w:val="28"/>
+                <w:szCs w:val="28"/>
+              </w:rPr>
+            </w:r>
           </w:p>
         </w:tc>
         <w:tc>
@@ -3649,6 +3989,14 @@
                 <w:szCs w:val="28"/>
               </w:rPr>
             </w:pPr>
+            <w:r>
+              <w:rPr>
+                <w:rFonts w:ascii="Times New Roman" w:hAnsi="Times New Roman" w:cs="Times New Roman"/>
+                <w:color w:val="0d0d0d" w:themeColor="text1" w:themeTint="F2"/>
+                <w:sz w:val="28"/>
+                <w:szCs w:val="28"/>
+              </w:rPr>
+            </w:r>
             <w:r>
               <w:rPr>
                 <w:rFonts w:ascii="Times New Roman" w:hAnsi="Times New Roman" w:cs="Times New Roman"/>
@@ -3706,6 +4054,14 @@
                 <w:szCs w:val="28"/>
               </w:rPr>
             </w:r>
+            <w:r>
+              <w:rPr>
+                <w:rFonts w:ascii="Times New Roman" w:hAnsi="Times New Roman" w:cs="Times New Roman"/>
+                <w:color w:val="0d0d0d" w:themeColor="text1" w:themeTint="F2"/>
+                <w:sz w:val="28"/>
+                <w:szCs w:val="28"/>
+              </w:rPr>
+            </w:r>
           </w:p>
         </w:tc>
         <w:tc>
@@ -3738,6 +4094,14 @@
                 <w:szCs w:val="28"/>
               </w:rPr>
               <w:t xml:space="preserve">3</w:t>
+            </w:r>
+            <w:r>
+              <w:rPr>
+                <w:rFonts w:ascii="Times New Roman" w:hAnsi="Times New Roman" w:cs="Times New Roman"/>
+                <w:color w:val="0d0d0d" w:themeColor="text1" w:themeTint="F2"/>
+                <w:sz w:val="28"/>
+                <w:szCs w:val="28"/>
+              </w:rPr>
             </w:r>
             <w:r>
               <w:rPr>
@@ -3788,6 +4152,14 @@
                 <w:szCs w:val="28"/>
               </w:rPr>
             </w:r>
+            <w:r>
+              <w:rPr>
+                <w:rFonts w:ascii="Times New Roman" w:hAnsi="Times New Roman" w:cs="Times New Roman"/>
+                <w:color w:val="0d0d0d" w:themeColor="text1" w:themeTint="F2"/>
+                <w:sz w:val="28"/>
+                <w:szCs w:val="28"/>
+              </w:rPr>
+            </w:r>
           </w:p>
         </w:tc>
         <w:tc>
@@ -3820,6 +4192,14 @@
                 <w:szCs w:val="28"/>
               </w:rPr>
               <w:t xml:space="preserve">3</w:t>
+            </w:r>
+            <w:r>
+              <w:rPr>
+                <w:rFonts w:ascii="Times New Roman" w:hAnsi="Times New Roman" w:cs="Times New Roman"/>
+                <w:color w:val="0d0d0d" w:themeColor="text1" w:themeTint="F2"/>
+                <w:sz w:val="28"/>
+                <w:szCs w:val="28"/>
+              </w:rPr>
             </w:r>
             <w:r>
               <w:rPr>
@@ -3870,6 +4250,14 @@
                 <w:szCs w:val="28"/>
               </w:rPr>
             </w:r>
+            <w:r>
+              <w:rPr>
+                <w:rFonts w:ascii="Times New Roman" w:hAnsi="Times New Roman" w:cs="Times New Roman"/>
+                <w:color w:val="0d0d0d" w:themeColor="text1" w:themeTint="F2"/>
+                <w:sz w:val="28"/>
+                <w:szCs w:val="28"/>
+              </w:rPr>
+            </w:r>
           </w:p>
         </w:tc>
         <w:tc>
@@ -3902,6 +4290,14 @@
                 <w:szCs w:val="28"/>
               </w:rPr>
               <w:t xml:space="preserve">7</w:t>
+            </w:r>
+            <w:r>
+              <w:rPr>
+                <w:rFonts w:ascii="Times New Roman" w:hAnsi="Times New Roman" w:cs="Times New Roman"/>
+                <w:color w:val="0d0d0d" w:themeColor="text1" w:themeTint="F2"/>
+                <w:sz w:val="28"/>
+                <w:szCs w:val="28"/>
+              </w:rPr>
             </w:r>
             <w:r>
               <w:rPr>
@@ -3944,38 +4340,6 @@
               </w:rPr>
               <w:t xml:space="preserve">8</w:t>
             </w:r>
-            <w:r>
-              <w:rPr>
-                <w:rFonts w:ascii="Times New Roman" w:hAnsi="Times New Roman" w:cs="Times New Roman"/>
-                <w:color w:val="0d0d0d" w:themeColor="text1" w:themeTint="F2"/>
-                <w:sz w:val="28"/>
-                <w:szCs w:val="28"/>
-              </w:rPr>
-            </w:r>
-          </w:p>
-        </w:tc>
-        <w:tc>
-          <w:tcPr>
-            <w:tcBorders/>
-            <w:tcW w:w="709" w:type="dxa"/>
-            <w:textDirection w:val="lrTb"/>
-            <w:noWrap w:val="false"/>
-          </w:tcPr>
-          <w:p>
-            <w:pPr>
-              <w:suppressLineNumbers w:val="false"/>
-              <w:pBdr/>
-              <w:spacing w:after="0" w:line="360" w:lineRule="auto"/>
-              <w:ind/>
-              <w:contextualSpacing w:val="true"/>
-              <w:jc w:val="center"/>
-              <w:rPr>
-                <w:rFonts w:ascii="Times New Roman" w:hAnsi="Times New Roman" w:cs="Times New Roman"/>
-                <w:color w:val="0d0d0d" w:themeColor="text1" w:themeTint="F2"/>
-                <w:sz w:val="28"/>
-                <w:szCs w:val="28"/>
-              </w:rPr>
-            </w:pPr>
             <w:r>
               <w:rPr>
                 <w:rFonts w:ascii="Times New Roman" w:hAnsi="Times New Roman" w:cs="Times New Roman"/>
@@ -4032,6 +4396,14 @@
                 <w:szCs w:val="28"/>
               </w:rPr>
             </w:r>
+            <w:r>
+              <w:rPr>
+                <w:rFonts w:ascii="Times New Roman" w:hAnsi="Times New Roman" w:cs="Times New Roman"/>
+                <w:color w:val="0d0d0d" w:themeColor="text1" w:themeTint="F2"/>
+                <w:sz w:val="28"/>
+                <w:szCs w:val="28"/>
+              </w:rPr>
+            </w:r>
           </w:p>
         </w:tc>
         <w:tc>
@@ -4056,6 +4428,62 @@
                 <w:szCs w:val="28"/>
               </w:rPr>
             </w:pPr>
+            <w:r>
+              <w:rPr>
+                <w:rFonts w:ascii="Times New Roman" w:hAnsi="Times New Roman" w:cs="Times New Roman"/>
+                <w:color w:val="0d0d0d" w:themeColor="text1" w:themeTint="F2"/>
+                <w:sz w:val="28"/>
+                <w:szCs w:val="28"/>
+              </w:rPr>
+            </w:r>
+            <w:r>
+              <w:rPr>
+                <w:rFonts w:ascii="Times New Roman" w:hAnsi="Times New Roman" w:cs="Times New Roman"/>
+                <w:color w:val="0d0d0d" w:themeColor="text1" w:themeTint="F2"/>
+                <w:sz w:val="28"/>
+                <w:szCs w:val="28"/>
+              </w:rPr>
+            </w:r>
+            <w:r>
+              <w:rPr>
+                <w:rFonts w:ascii="Times New Roman" w:hAnsi="Times New Roman" w:cs="Times New Roman"/>
+                <w:color w:val="0d0d0d" w:themeColor="text1" w:themeTint="F2"/>
+                <w:sz w:val="28"/>
+                <w:szCs w:val="28"/>
+              </w:rPr>
+            </w:r>
+          </w:p>
+        </w:tc>
+        <w:tc>
+          <w:tcPr>
+            <w:tcBorders/>
+            <w:tcW w:w="709" w:type="dxa"/>
+            <w:textDirection w:val="lrTb"/>
+            <w:noWrap w:val="false"/>
+          </w:tcPr>
+          <w:p>
+            <w:pPr>
+              <w:suppressLineNumbers w:val="false"/>
+              <w:pBdr/>
+              <w:spacing w:after="0" w:line="360" w:lineRule="auto"/>
+              <w:ind/>
+              <w:contextualSpacing w:val="true"/>
+              <w:jc w:val="center"/>
+              <w:rPr>
+                <w:rFonts w:ascii="Times New Roman" w:hAnsi="Times New Roman" w:cs="Times New Roman"/>
+                <w:color w:val="0d0d0d" w:themeColor="text1" w:themeTint="F2"/>
+                <w:sz w:val="28"/>
+                <w:szCs w:val="28"/>
+              </w:rPr>
+            </w:pPr>
+            <w:r>
+              <w:rPr>
+                <w:rFonts w:ascii="Times New Roman" w:hAnsi="Times New Roman" w:cs="Times New Roman"/>
+                <w:color w:val="0d0d0d" w:themeColor="text1" w:themeTint="F2"/>
+                <w:sz w:val="28"/>
+                <w:szCs w:val="28"/>
+              </w:rPr>
+            </w:r>
             <w:r>
               <w:rPr>
                 <w:rFonts w:ascii="Times New Roman" w:hAnsi="Times New Roman" w:cs="Times New Roman"/>
@@ -4113,6 +4541,14 @@
                 <w:szCs w:val="28"/>
               </w:rPr>
             </w:r>
+            <w:r>
+              <w:rPr>
+                <w:rFonts w:ascii="Times New Roman" w:hAnsi="Times New Roman" w:cs="Times New Roman"/>
+                <w:color w:val="0d0d0d" w:themeColor="text1" w:themeTint="F2"/>
+                <w:sz w:val="28"/>
+                <w:szCs w:val="28"/>
+              </w:rPr>
+            </w:r>
           </w:p>
         </w:tc>
         <w:tc>
@@ -4145,6 +4581,14 @@
                 <w:szCs w:val="28"/>
               </w:rPr>
               <w:t xml:space="preserve">12</w:t>
+            </w:r>
+            <w:r>
+              <w:rPr>
+                <w:rFonts w:ascii="Times New Roman" w:hAnsi="Times New Roman" w:cs="Times New Roman"/>
+                <w:color w:val="0d0d0d" w:themeColor="text1" w:themeTint="F2"/>
+                <w:sz w:val="28"/>
+                <w:szCs w:val="28"/>
+              </w:rPr>
             </w:r>
             <w:r>
               <w:rPr>
@@ -4198,6 +4642,14 @@
                 <w:szCs w:val="28"/>
               </w:rPr>
             </w:r>
+            <w:r>
+              <w:rPr>
+                <w:rFonts w:ascii="Times New Roman" w:hAnsi="Times New Roman" w:cs="Times New Roman"/>
+                <w:color w:val="0d0d0d" w:themeColor="text1" w:themeTint="F2"/>
+                <w:sz w:val="28"/>
+                <w:szCs w:val="28"/>
+              </w:rPr>
+            </w:r>
           </w:p>
         </w:tc>
         <w:tc>
@@ -4239,6 +4691,14 @@
                 <w:szCs w:val="28"/>
               </w:rPr>
             </w:r>
+            <w:r>
+              <w:rPr>
+                <w:rFonts w:ascii="Times New Roman" w:hAnsi="Times New Roman" w:cs="Times New Roman"/>
+                <w:color w:val="0d0d0d" w:themeColor="text1" w:themeTint="F2"/>
+                <w:sz w:val="28"/>
+                <w:szCs w:val="28"/>
+              </w:rPr>
+            </w:r>
           </w:p>
         </w:tc>
         <w:tc>
@@ -4263,6 +4723,14 @@
                 <w:szCs w:val="28"/>
               </w:rPr>
             </w:pPr>
+            <w:r>
+              <w:rPr>
+                <w:rFonts w:ascii="Times New Roman" w:hAnsi="Times New Roman" w:cs="Times New Roman"/>
+                <w:color w:val="0d0d0d" w:themeColor="text1" w:themeTint="F2"/>
+                <w:sz w:val="28"/>
+                <w:szCs w:val="28"/>
+              </w:rPr>
+            </w:r>
             <w:r>
               <w:rPr>
                 <w:rFonts w:ascii="Times New Roman" w:hAnsi="Times New Roman" w:cs="Times New Roman"/>
@@ -4320,39 +4788,6 @@
                 <w:szCs w:val="28"/>
               </w:rPr>
             </w:r>
-          </w:p>
-        </w:tc>
-        <w:tc>
-          <w:tcPr>
-            <w:tcBorders/>
-            <w:tcW w:w="709" w:type="dxa"/>
-            <w:textDirection w:val="lrTb"/>
-            <w:noWrap w:val="false"/>
-          </w:tcPr>
-          <w:p>
-            <w:pPr>
-              <w:suppressLineNumbers w:val="false"/>
-              <w:pBdr/>
-              <w:spacing w:after="0" w:line="360" w:lineRule="auto"/>
-              <w:ind/>
-              <w:contextualSpacing w:val="true"/>
-              <w:jc w:val="center"/>
-              <w:rPr>
-                <w:rFonts w:ascii="Times New Roman" w:hAnsi="Times New Roman" w:cs="Times New Roman"/>
-                <w:color w:val="0d0d0d" w:themeColor="text1" w:themeTint="F2"/>
-                <w:sz w:val="28"/>
-                <w:szCs w:val="28"/>
-              </w:rPr>
-            </w:pPr>
-            <w:r>
-              <w:rPr>
-                <w:rFonts w:ascii="Times New Roman" w:hAnsi="Times New Roman" w:cs="Times New Roman"/>
-                <w:color w:val="0d0d0d" w:themeColor="text1" w:themeTint="F2"/>
-                <w:sz w:val="28"/>
-                <w:szCs w:val="28"/>
-              </w:rPr>
-              <w:t xml:space="preserve">5</w:t>
-            </w:r>
             <w:r>
               <w:rPr>
                 <w:rFonts w:ascii="Times New Roman" w:hAnsi="Times New Roman" w:cs="Times New Roman"/>
@@ -4402,6 +4837,14 @@
                 <w:szCs w:val="28"/>
               </w:rPr>
             </w:r>
+            <w:r>
+              <w:rPr>
+                <w:rFonts w:ascii="Times New Roman" w:hAnsi="Times New Roman" w:cs="Times New Roman"/>
+                <w:color w:val="0d0d0d" w:themeColor="text1" w:themeTint="F2"/>
+                <w:sz w:val="28"/>
+                <w:szCs w:val="28"/>
+              </w:rPr>
+            </w:r>
           </w:p>
         </w:tc>
         <w:tc>
@@ -4426,6 +4869,15 @@
                 <w:szCs w:val="28"/>
               </w:rPr>
             </w:pPr>
+            <w:r>
+              <w:rPr>
+                <w:rFonts w:ascii="Times New Roman" w:hAnsi="Times New Roman" w:cs="Times New Roman"/>
+                <w:color w:val="0d0d0d" w:themeColor="text1" w:themeTint="F2"/>
+                <w:sz w:val="28"/>
+                <w:szCs w:val="28"/>
+              </w:rPr>
+              <w:t xml:space="preserve">5</w:t>
+            </w:r>
             <w:r>
               <w:rPr>
                 <w:rFonts w:ascii="Times New Roman" w:hAnsi="Times New Roman" w:cs="Times New Roman"/>
@@ -4482,6 +4934,14 @@
                 <w:szCs w:val="28"/>
               </w:rPr>
             </w:r>
+            <w:r>
+              <w:rPr>
+                <w:rFonts w:ascii="Times New Roman" w:hAnsi="Times New Roman" w:cs="Times New Roman"/>
+                <w:color w:val="0d0d0d" w:themeColor="text1" w:themeTint="F2"/>
+                <w:sz w:val="28"/>
+                <w:szCs w:val="28"/>
+              </w:rPr>
+            </w:r>
           </w:p>
         </w:tc>
         <w:tc>
@@ -4506,6 +4966,62 @@
                 <w:szCs w:val="28"/>
               </w:rPr>
             </w:pPr>
+            <w:r>
+              <w:rPr>
+                <w:rFonts w:ascii="Times New Roman" w:hAnsi="Times New Roman" w:cs="Times New Roman"/>
+                <w:color w:val="0d0d0d" w:themeColor="text1" w:themeTint="F2"/>
+                <w:sz w:val="28"/>
+                <w:szCs w:val="28"/>
+              </w:rPr>
+            </w:r>
+            <w:r>
+              <w:rPr>
+                <w:rFonts w:ascii="Times New Roman" w:hAnsi="Times New Roman" w:cs="Times New Roman"/>
+                <w:color w:val="0d0d0d" w:themeColor="text1" w:themeTint="F2"/>
+                <w:sz w:val="28"/>
+                <w:szCs w:val="28"/>
+              </w:rPr>
+            </w:r>
+            <w:r>
+              <w:rPr>
+                <w:rFonts w:ascii="Times New Roman" w:hAnsi="Times New Roman" w:cs="Times New Roman"/>
+                <w:color w:val="0d0d0d" w:themeColor="text1" w:themeTint="F2"/>
+                <w:sz w:val="28"/>
+                <w:szCs w:val="28"/>
+              </w:rPr>
+            </w:r>
+          </w:p>
+        </w:tc>
+        <w:tc>
+          <w:tcPr>
+            <w:tcBorders/>
+            <w:tcW w:w="709" w:type="dxa"/>
+            <w:textDirection w:val="lrTb"/>
+            <w:noWrap w:val="false"/>
+          </w:tcPr>
+          <w:p>
+            <w:pPr>
+              <w:suppressLineNumbers w:val="false"/>
+              <w:pBdr/>
+              <w:spacing w:after="0" w:line="360" w:lineRule="auto"/>
+              <w:ind/>
+              <w:contextualSpacing w:val="true"/>
+              <w:jc w:val="center"/>
+              <w:rPr>
+                <w:rFonts w:ascii="Times New Roman" w:hAnsi="Times New Roman" w:cs="Times New Roman"/>
+                <w:color w:val="0d0d0d" w:themeColor="text1" w:themeTint="F2"/>
+                <w:sz w:val="28"/>
+                <w:szCs w:val="28"/>
+              </w:rPr>
+            </w:pPr>
+            <w:r>
+              <w:rPr>
+                <w:rFonts w:ascii="Times New Roman" w:hAnsi="Times New Roman" w:cs="Times New Roman"/>
+                <w:color w:val="0d0d0d" w:themeColor="text1" w:themeTint="F2"/>
+                <w:sz w:val="28"/>
+                <w:szCs w:val="28"/>
+              </w:rPr>
+            </w:r>
             <w:r>
               <w:rPr>
                 <w:rFonts w:ascii="Times New Roman" w:hAnsi="Times New Roman" w:cs="Times New Roman"/>
@@ -4563,6 +5079,14 @@
                 <w:szCs w:val="28"/>
               </w:rPr>
             </w:r>
+            <w:r>
+              <w:rPr>
+                <w:rFonts w:ascii="Times New Roman" w:hAnsi="Times New Roman" w:cs="Times New Roman"/>
+                <w:color w:val="0d0d0d" w:themeColor="text1" w:themeTint="F2"/>
+                <w:sz w:val="28"/>
+                <w:szCs w:val="28"/>
+              </w:rPr>
+            </w:r>
           </w:p>
         </w:tc>
         <w:tc>
@@ -4596,38 +5120,6 @@
               </w:rPr>
               <w:t xml:space="preserve">9</w:t>
             </w:r>
-            <w:r>
-              <w:rPr>
-                <w:rFonts w:ascii="Times New Roman" w:hAnsi="Times New Roman" w:cs="Times New Roman"/>
-                <w:color w:val="0d0d0d" w:themeColor="text1" w:themeTint="F2"/>
-                <w:sz w:val="28"/>
-                <w:szCs w:val="28"/>
-              </w:rPr>
-            </w:r>
-          </w:p>
-        </w:tc>
-        <w:tc>
-          <w:tcPr>
-            <w:tcBorders/>
-            <w:tcW w:w="709" w:type="dxa"/>
-            <w:textDirection w:val="lrTb"/>
-            <w:noWrap w:val="false"/>
-          </w:tcPr>
-          <w:p>
-            <w:pPr>
-              <w:suppressLineNumbers w:val="false"/>
-              <w:pBdr/>
-              <w:spacing w:after="0" w:line="360" w:lineRule="auto"/>
-              <w:ind/>
-              <w:contextualSpacing w:val="true"/>
-              <w:jc w:val="center"/>
-              <w:rPr>
-                <w:rFonts w:ascii="Times New Roman" w:hAnsi="Times New Roman" w:cs="Times New Roman"/>
-                <w:color w:val="0d0d0d" w:themeColor="text1" w:themeTint="F2"/>
-                <w:sz w:val="28"/>
-                <w:szCs w:val="28"/>
-              </w:rPr>
-            </w:pPr>
             <w:r>
               <w:rPr>
                 <w:rFonts w:ascii="Times New Roman" w:hAnsi="Times New Roman" w:cs="Times New Roman"/>
@@ -4684,6 +5176,14 @@
                 <w:szCs w:val="28"/>
               </w:rPr>
             </w:r>
+            <w:r>
+              <w:rPr>
+                <w:rFonts w:ascii="Times New Roman" w:hAnsi="Times New Roman" w:cs="Times New Roman"/>
+                <w:color w:val="0d0d0d" w:themeColor="text1" w:themeTint="F2"/>
+                <w:sz w:val="28"/>
+                <w:szCs w:val="28"/>
+              </w:rPr>
+            </w:r>
           </w:p>
         </w:tc>
         <w:tc>
@@ -4724,6 +5224,62 @@
                 <w:szCs w:val="28"/>
               </w:rPr>
             </w:r>
+            <w:r>
+              <w:rPr>
+                <w:rFonts w:ascii="Times New Roman" w:hAnsi="Times New Roman" w:cs="Times New Roman"/>
+                <w:color w:val="0d0d0d" w:themeColor="text1" w:themeTint="F2"/>
+                <w:sz w:val="28"/>
+                <w:szCs w:val="28"/>
+              </w:rPr>
+            </w:r>
+          </w:p>
+        </w:tc>
+        <w:tc>
+          <w:tcPr>
+            <w:tcBorders/>
+            <w:tcW w:w="709" w:type="dxa"/>
+            <w:textDirection w:val="lrTb"/>
+            <w:noWrap w:val="false"/>
+          </w:tcPr>
+          <w:p>
+            <w:pPr>
+              <w:suppressLineNumbers w:val="false"/>
+              <w:pBdr/>
+              <w:spacing w:after="0" w:line="360" w:lineRule="auto"/>
+              <w:ind/>
+              <w:contextualSpacing w:val="true"/>
+              <w:jc w:val="center"/>
+              <w:rPr>
+                <w:rFonts w:ascii="Times New Roman" w:hAnsi="Times New Roman" w:cs="Times New Roman"/>
+                <w:color w:val="0d0d0d" w:themeColor="text1" w:themeTint="F2"/>
+                <w:sz w:val="28"/>
+                <w:szCs w:val="28"/>
+              </w:rPr>
+            </w:pPr>
+            <w:r>
+              <w:rPr>
+                <w:rFonts w:ascii="Times New Roman" w:hAnsi="Times New Roman" w:cs="Times New Roman"/>
+                <w:color w:val="0d0d0d" w:themeColor="text1" w:themeTint="F2"/>
+                <w:sz w:val="28"/>
+                <w:szCs w:val="28"/>
+              </w:rPr>
+            </w:r>
+            <w:r>
+              <w:rPr>
+                <w:rFonts w:ascii="Times New Roman" w:hAnsi="Times New Roman" w:cs="Times New Roman"/>
+                <w:color w:val="0d0d0d" w:themeColor="text1" w:themeTint="F2"/>
+                <w:sz w:val="28"/>
+                <w:szCs w:val="28"/>
+              </w:rPr>
+            </w:r>
+            <w:r>
+              <w:rPr>
+                <w:rFonts w:ascii="Times New Roman" w:hAnsi="Times New Roman" w:cs="Times New Roman"/>
+                <w:color w:val="0d0d0d" w:themeColor="text1" w:themeTint="F2"/>
+                <w:sz w:val="28"/>
+                <w:szCs w:val="28"/>
+              </w:rPr>
+            </w:r>
           </w:p>
         </w:tc>
       </w:tr>
@@ -4759,6 +5315,14 @@
           <w:szCs w:val="28"/>
         </w:rPr>
       </w:r>
+      <w:r>
+        <w:rPr>
+          <w:rFonts w:ascii="Times New Roman" w:hAnsi="Times New Roman" w:cs="Times New Roman"/>
+          <w:color w:val="0d0d0d" w:themeColor="text1" w:themeTint="F2"/>
+          <w:sz w:val="28"/>
+          <w:szCs w:val="28"/>
+        </w:rPr>
+      </w:r>
     </w:p>
     <w:p>
       <w:pPr>
@@ -4790,7 +5354,7 @@
           <w:sz w:val="28"/>
           <w:szCs w:val="28"/>
         </w:rPr>
-        <w:t xml:space="preserve">Из таблицы видно, что состояния 2 и 3, 4 и 6, а также 5, 7, и 8, 9, и 11, 12 неразличимы ни по входному сигналу, ни по выходному. Объединив {2, 3, 4} → 2, {5, 7} → 3, {8, 9} → 5,</w:t>
+        <w:t xml:space="preserve">Из таблицы видно, что состояния 2, 3, 4, а также 5, 7, и 8, 9, и 11, 12 неразличимы ни по входному сигналу, ни по выходному. Объединив {2, 3, 4} → 2, {5, 7} → 3, {8, 9} → 5,</w:t>
       </w:r>
       <w:r>
         <w:rPr>
@@ -4860,6 +5424,14 @@
           <w:highlight w:val="none"/>
         </w:rPr>
       </w:r>
+      <w:r>
+        <w:rPr>
+          <w:rFonts w:ascii="Times New Roman" w:hAnsi="Times New Roman" w:cs="Times New Roman"/>
+          <w:color w:val="0d0d0d" w:themeColor="text1" w:themeTint="F2"/>
+          <w:sz w:val="28"/>
+          <w:szCs w:val="28"/>
+        </w:rPr>
+      </w:r>
     </w:p>
     <w:p>
       <w:pPr>
@@ -4901,6 +5473,15 @@
           <w:color w:val="0d0d0d" w:themeColor="text1" w:themeTint="F2"/>
           <w:sz w:val="28"/>
           <w:szCs w:val="28"/>
+        </w:rPr>
+      </w:r>
+      <w:r>
+        <w:rPr>
+          <w:rFonts w:ascii="Times New Roman" w:hAnsi="Times New Roman" w:cs="Times New Roman"/>
+          <w:color w:val="0d0d0d" w:themeColor="text1" w:themeTint="F2"/>
+          <w:sz w:val="28"/>
+          <w:szCs w:val="28"/>
+          <w:highlight w:val="none"/>
         </w:rPr>
       </w:r>
     </w:p>
@@ -5012,6 +5593,14 @@
                 <w:szCs w:val="28"/>
               </w:rPr>
             </w:r>
+            <w:r>
+              <w:rPr>
+                <w:rFonts w:ascii="Times New Roman" w:hAnsi="Times New Roman" w:cs="Times New Roman"/>
+                <w:color w:val="0d0d0d" w:themeColor="text1" w:themeTint="F2"/>
+                <w:sz w:val="28"/>
+                <w:szCs w:val="28"/>
+              </w:rPr>
+            </w:r>
           </w:p>
         </w:tc>
         <w:tc>
@@ -5044,6 +5633,14 @@
                 <w:szCs w:val="28"/>
               </w:rPr>
               <w:t xml:space="preserve">1</w:t>
+            </w:r>
+            <w:r>
+              <w:rPr>
+                <w:rFonts w:ascii="Times New Roman" w:hAnsi="Times New Roman" w:cs="Times New Roman"/>
+                <w:color w:val="0d0d0d" w:themeColor="text1" w:themeTint="F2"/>
+                <w:sz w:val="28"/>
+                <w:szCs w:val="28"/>
+              </w:rPr>
             </w:r>
             <w:r>
               <w:rPr>
@@ -5094,6 +5691,14 @@
                 <w:szCs w:val="28"/>
               </w:rPr>
             </w:r>
+            <w:r>
+              <w:rPr>
+                <w:rFonts w:ascii="Times New Roman" w:hAnsi="Times New Roman" w:cs="Times New Roman"/>
+                <w:color w:val="0d0d0d" w:themeColor="text1" w:themeTint="F2"/>
+                <w:sz w:val="28"/>
+                <w:szCs w:val="28"/>
+              </w:rPr>
+            </w:r>
           </w:p>
         </w:tc>
         <w:tc>
@@ -5126,6 +5731,14 @@
                 <w:szCs w:val="28"/>
               </w:rPr>
               <w:t xml:space="preserve">3</w:t>
+            </w:r>
+            <w:r>
+              <w:rPr>
+                <w:rFonts w:ascii="Times New Roman" w:hAnsi="Times New Roman" w:cs="Times New Roman"/>
+                <w:color w:val="0d0d0d" w:themeColor="text1" w:themeTint="F2"/>
+                <w:sz w:val="28"/>
+                <w:szCs w:val="28"/>
+              </w:rPr>
             </w:r>
             <w:r>
               <w:rPr>
@@ -5176,6 +5789,14 @@
                 <w:szCs w:val="28"/>
               </w:rPr>
             </w:r>
+            <w:r>
+              <w:rPr>
+                <w:rFonts w:ascii="Times New Roman" w:hAnsi="Times New Roman" w:cs="Times New Roman"/>
+                <w:color w:val="0d0d0d" w:themeColor="text1" w:themeTint="F2"/>
+                <w:sz w:val="28"/>
+                <w:szCs w:val="28"/>
+              </w:rPr>
+            </w:r>
           </w:p>
         </w:tc>
         <w:tc>
@@ -5208,6 +5829,14 @@
                 <w:szCs w:val="28"/>
               </w:rPr>
               <w:t xml:space="preserve">5</w:t>
+            </w:r>
+            <w:r>
+              <w:rPr>
+                <w:rFonts w:ascii="Times New Roman" w:hAnsi="Times New Roman" w:cs="Times New Roman"/>
+                <w:color w:val="0d0d0d" w:themeColor="text1" w:themeTint="F2"/>
+                <w:sz w:val="28"/>
+                <w:szCs w:val="28"/>
+              </w:rPr>
             </w:r>
             <w:r>
               <w:rPr>
@@ -5258,6 +5887,14 @@
                 <w:szCs w:val="28"/>
               </w:rPr>
             </w:r>
+            <w:r>
+              <w:rPr>
+                <w:rFonts w:ascii="Times New Roman" w:hAnsi="Times New Roman" w:cs="Times New Roman"/>
+                <w:color w:val="0d0d0d" w:themeColor="text1" w:themeTint="F2"/>
+                <w:sz w:val="28"/>
+                <w:szCs w:val="28"/>
+              </w:rPr>
+            </w:r>
           </w:p>
         </w:tc>
         <w:tc>
@@ -5290,6 +5927,14 @@
                 <w:szCs w:val="28"/>
               </w:rPr>
               <w:t xml:space="preserve">7</w:t>
+            </w:r>
+            <w:r>
+              <w:rPr>
+                <w:rFonts w:ascii="Times New Roman" w:hAnsi="Times New Roman" w:cs="Times New Roman"/>
+                <w:color w:val="0d0d0d" w:themeColor="text1" w:themeTint="F2"/>
+                <w:sz w:val="28"/>
+                <w:szCs w:val="28"/>
+              </w:rPr>
             </w:r>
             <w:r>
               <w:rPr>
@@ -5392,6 +6037,14 @@
                 <w:szCs w:val="28"/>
               </w:rPr>
             </w:r>
+            <w:r>
+              <w:rPr>
+                <w:rFonts w:ascii="Times New Roman" w:hAnsi="Times New Roman" w:cs="Times New Roman"/>
+                <w:color w:val="0d0d0d" w:themeColor="text1" w:themeTint="F2"/>
+                <w:sz w:val="28"/>
+                <w:szCs w:val="28"/>
+              </w:rPr>
+            </w:r>
           </w:p>
         </w:tc>
         <w:tc>
@@ -5424,6 +6077,14 @@
                 <w:szCs w:val="28"/>
               </w:rPr>
               <w:t xml:space="preserve">99</w:t>
+            </w:r>
+            <w:r>
+              <w:rPr>
+                <w:rFonts w:ascii="Times New Roman" w:hAnsi="Times New Roman" w:cs="Times New Roman"/>
+                <w:color w:val="0d0d0d" w:themeColor="text1" w:themeTint="F2"/>
+                <w:sz w:val="28"/>
+                <w:szCs w:val="28"/>
+              </w:rPr>
             </w:r>
             <w:r>
               <w:rPr>
@@ -5474,6 +6135,14 @@
                 <w:szCs w:val="28"/>
               </w:rPr>
             </w:r>
+            <w:r>
+              <w:rPr>
+                <w:rFonts w:ascii="Times New Roman" w:hAnsi="Times New Roman" w:cs="Times New Roman"/>
+                <w:color w:val="0d0d0d" w:themeColor="text1" w:themeTint="F2"/>
+                <w:sz w:val="28"/>
+                <w:szCs w:val="28"/>
+              </w:rPr>
+            </w:r>
           </w:p>
         </w:tc>
         <w:tc>
@@ -5506,6 +6175,14 @@
                 <w:szCs w:val="28"/>
               </w:rPr>
               <w:t xml:space="preserve">4</w:t>
+            </w:r>
+            <w:r>
+              <w:rPr>
+                <w:rFonts w:ascii="Times New Roman" w:hAnsi="Times New Roman" w:cs="Times New Roman"/>
+                <w:color w:val="0d0d0d" w:themeColor="text1" w:themeTint="F2"/>
+                <w:sz w:val="28"/>
+                <w:szCs w:val="28"/>
+              </w:rPr>
             </w:r>
             <w:r>
               <w:rPr>
@@ -5556,6 +6233,14 @@
                 <w:szCs w:val="28"/>
               </w:rPr>
             </w:r>
+            <w:r>
+              <w:rPr>
+                <w:rFonts w:ascii="Times New Roman" w:hAnsi="Times New Roman" w:cs="Times New Roman"/>
+                <w:color w:val="0d0d0d" w:themeColor="text1" w:themeTint="F2"/>
+                <w:sz w:val="28"/>
+                <w:szCs w:val="28"/>
+              </w:rPr>
+            </w:r>
           </w:p>
         </w:tc>
         <w:tc>
@@ -5588,6 +6273,14 @@
                 <w:szCs w:val="28"/>
               </w:rPr>
               <w:t xml:space="preserve">99</w:t>
+            </w:r>
+            <w:r>
+              <w:rPr>
+                <w:rFonts w:ascii="Times New Roman" w:hAnsi="Times New Roman" w:cs="Times New Roman"/>
+                <w:color w:val="0d0d0d" w:themeColor="text1" w:themeTint="F2"/>
+                <w:sz w:val="28"/>
+                <w:szCs w:val="28"/>
+              </w:rPr>
             </w:r>
             <w:r>
               <w:rPr>
@@ -5638,6 +6331,14 @@
                 <w:szCs w:val="28"/>
               </w:rPr>
             </w:r>
+            <w:r>
+              <w:rPr>
+                <w:rFonts w:ascii="Times New Roman" w:hAnsi="Times New Roman" w:cs="Times New Roman"/>
+                <w:color w:val="0d0d0d" w:themeColor="text1" w:themeTint="F2"/>
+                <w:sz w:val="28"/>
+                <w:szCs w:val="28"/>
+              </w:rPr>
+            </w:r>
           </w:p>
         </w:tc>
         <w:tc>
@@ -5670,6 +6371,14 @@
                 <w:szCs w:val="28"/>
               </w:rPr>
               <w:t xml:space="preserve">99</w:t>
+            </w:r>
+            <w:r>
+              <w:rPr>
+                <w:rFonts w:ascii="Times New Roman" w:hAnsi="Times New Roman" w:cs="Times New Roman"/>
+                <w:color w:val="0d0d0d" w:themeColor="text1" w:themeTint="F2"/>
+                <w:sz w:val="28"/>
+                <w:szCs w:val="28"/>
+              </w:rPr>
             </w:r>
             <w:r>
               <w:rPr>
@@ -5772,6 +6481,14 @@
                 <w:szCs w:val="28"/>
               </w:rPr>
             </w:r>
+            <w:r>
+              <w:rPr>
+                <w:rFonts w:ascii="Times New Roman" w:hAnsi="Times New Roman" w:cs="Times New Roman"/>
+                <w:color w:val="0d0d0d" w:themeColor="text1" w:themeTint="F2"/>
+                <w:sz w:val="28"/>
+                <w:szCs w:val="28"/>
+              </w:rPr>
+            </w:r>
           </w:p>
         </w:tc>
         <w:tc>
@@ -5804,6 +6521,14 @@
                 <w:szCs w:val="28"/>
               </w:rPr>
               <w:t xml:space="preserve">2</w:t>
+            </w:r>
+            <w:r>
+              <w:rPr>
+                <w:rFonts w:ascii="Times New Roman" w:hAnsi="Times New Roman" w:cs="Times New Roman"/>
+                <w:color w:val="0d0d0d" w:themeColor="text1" w:themeTint="F2"/>
+                <w:sz w:val="28"/>
+                <w:szCs w:val="28"/>
+              </w:rPr>
             </w:r>
             <w:r>
               <w:rPr>
@@ -5854,6 +6579,14 @@
                 <w:szCs w:val="28"/>
               </w:rPr>
             </w:r>
+            <w:r>
+              <w:rPr>
+                <w:rFonts w:ascii="Times New Roman" w:hAnsi="Times New Roman" w:cs="Times New Roman"/>
+                <w:color w:val="0d0d0d" w:themeColor="text1" w:themeTint="F2"/>
+                <w:sz w:val="28"/>
+                <w:szCs w:val="28"/>
+              </w:rPr>
+            </w:r>
           </w:p>
         </w:tc>
         <w:tc>
@@ -5886,6 +6619,14 @@
                 <w:szCs w:val="28"/>
               </w:rPr>
               <w:t xml:space="preserve">5</w:t>
+            </w:r>
+            <w:r>
+              <w:rPr>
+                <w:rFonts w:ascii="Times New Roman" w:hAnsi="Times New Roman" w:cs="Times New Roman"/>
+                <w:color w:val="0d0d0d" w:themeColor="text1" w:themeTint="F2"/>
+                <w:sz w:val="28"/>
+                <w:szCs w:val="28"/>
+              </w:rPr>
             </w:r>
             <w:r>
               <w:rPr>
@@ -5936,6 +6677,14 @@
                 <w:szCs w:val="28"/>
               </w:rPr>
             </w:r>
+            <w:r>
+              <w:rPr>
+                <w:rFonts w:ascii="Times New Roman" w:hAnsi="Times New Roman" w:cs="Times New Roman"/>
+                <w:color w:val="0d0d0d" w:themeColor="text1" w:themeTint="F2"/>
+                <w:sz w:val="28"/>
+                <w:szCs w:val="28"/>
+              </w:rPr>
+            </w:r>
           </w:p>
         </w:tc>
         <w:tc>
@@ -5968,6 +6717,14 @@
                 <w:szCs w:val="28"/>
               </w:rPr>
               <w:t xml:space="preserve">99</w:t>
+            </w:r>
+            <w:r>
+              <w:rPr>
+                <w:rFonts w:ascii="Times New Roman" w:hAnsi="Times New Roman" w:cs="Times New Roman"/>
+                <w:color w:val="0d0d0d" w:themeColor="text1" w:themeTint="F2"/>
+                <w:sz w:val="28"/>
+                <w:szCs w:val="28"/>
+              </w:rPr>
             </w:r>
             <w:r>
               <w:rPr>
@@ -6018,6 +6775,14 @@
                 <w:szCs w:val="28"/>
               </w:rPr>
             </w:r>
+            <w:r>
+              <w:rPr>
+                <w:rFonts w:ascii="Times New Roman" w:hAnsi="Times New Roman" w:cs="Times New Roman"/>
+                <w:color w:val="0d0d0d" w:themeColor="text1" w:themeTint="F2"/>
+                <w:sz w:val="28"/>
+                <w:szCs w:val="28"/>
+              </w:rPr>
+            </w:r>
           </w:p>
         </w:tc>
         <w:tc>
@@ -6050,6 +6815,14 @@
                 <w:szCs w:val="28"/>
               </w:rPr>
               <w:t xml:space="preserve">7</w:t>
+            </w:r>
+            <w:r>
+              <w:rPr>
+                <w:rFonts w:ascii="Times New Roman" w:hAnsi="Times New Roman" w:cs="Times New Roman"/>
+                <w:color w:val="0d0d0d" w:themeColor="text1" w:themeTint="F2"/>
+                <w:sz w:val="28"/>
+                <w:szCs w:val="28"/>
+              </w:rPr>
             </w:r>
             <w:r>
               <w:rPr>
@@ -6152,6 +6925,14 @@
                 <w:szCs w:val="28"/>
               </w:rPr>
             </w:r>
+            <w:r>
+              <w:rPr>
+                <w:rFonts w:ascii="Times New Roman" w:hAnsi="Times New Roman" w:cs="Times New Roman"/>
+                <w:color w:val="0d0d0d" w:themeColor="text1" w:themeTint="F2"/>
+                <w:sz w:val="28"/>
+                <w:szCs w:val="28"/>
+              </w:rPr>
+            </w:r>
           </w:p>
         </w:tc>
         <w:tc>
@@ -6184,6 +6965,14 @@
                 <w:szCs w:val="28"/>
               </w:rPr>
               <w:t xml:space="preserve">99</w:t>
+            </w:r>
+            <w:r>
+              <w:rPr>
+                <w:rFonts w:ascii="Times New Roman" w:hAnsi="Times New Roman" w:cs="Times New Roman"/>
+                <w:color w:val="0d0d0d" w:themeColor="text1" w:themeTint="F2"/>
+                <w:sz w:val="28"/>
+                <w:szCs w:val="28"/>
+              </w:rPr>
             </w:r>
             <w:r>
               <w:rPr>
@@ -6234,6 +7023,14 @@
                 <w:szCs w:val="28"/>
               </w:rPr>
             </w:r>
+            <w:r>
+              <w:rPr>
+                <w:rFonts w:ascii="Times New Roman" w:hAnsi="Times New Roman" w:cs="Times New Roman"/>
+                <w:color w:val="0d0d0d" w:themeColor="text1" w:themeTint="F2"/>
+                <w:sz w:val="28"/>
+                <w:szCs w:val="28"/>
+              </w:rPr>
+            </w:r>
           </w:p>
         </w:tc>
         <w:tc>
@@ -6266,6 +7063,14 @@
                 <w:szCs w:val="28"/>
               </w:rPr>
               <w:t xml:space="preserve">99</w:t>
+            </w:r>
+            <w:r>
+              <w:rPr>
+                <w:rFonts w:ascii="Times New Roman" w:hAnsi="Times New Roman" w:cs="Times New Roman"/>
+                <w:color w:val="0d0d0d" w:themeColor="text1" w:themeTint="F2"/>
+                <w:sz w:val="28"/>
+                <w:szCs w:val="28"/>
+              </w:rPr>
             </w:r>
             <w:r>
               <w:rPr>
@@ -6316,6 +7121,14 @@
                 <w:szCs w:val="28"/>
               </w:rPr>
             </w:r>
+            <w:r>
+              <w:rPr>
+                <w:rFonts w:ascii="Times New Roman" w:hAnsi="Times New Roman" w:cs="Times New Roman"/>
+                <w:color w:val="0d0d0d" w:themeColor="text1" w:themeTint="F2"/>
+                <w:sz w:val="28"/>
+                <w:szCs w:val="28"/>
+              </w:rPr>
+            </w:r>
           </w:p>
         </w:tc>
         <w:tc>
@@ -6348,6 +7161,14 @@
                 <w:szCs w:val="28"/>
               </w:rPr>
               <w:t xml:space="preserve">5</w:t>
+            </w:r>
+            <w:r>
+              <w:rPr>
+                <w:rFonts w:ascii="Times New Roman" w:hAnsi="Times New Roman" w:cs="Times New Roman"/>
+                <w:color w:val="0d0d0d" w:themeColor="text1" w:themeTint="F2"/>
+                <w:sz w:val="28"/>
+                <w:szCs w:val="28"/>
+              </w:rPr>
             </w:r>
             <w:r>
               <w:rPr>
@@ -6398,6 +7219,14 @@
                 <w:szCs w:val="28"/>
               </w:rPr>
             </w:r>
+            <w:r>
+              <w:rPr>
+                <w:rFonts w:ascii="Times New Roman" w:hAnsi="Times New Roman" w:cs="Times New Roman"/>
+                <w:color w:val="0d0d0d" w:themeColor="text1" w:themeTint="F2"/>
+                <w:sz w:val="28"/>
+                <w:szCs w:val="28"/>
+              </w:rPr>
+            </w:r>
           </w:p>
         </w:tc>
         <w:tc>
@@ -6439,6 +7268,14 @@
                 <w:szCs w:val="28"/>
               </w:rPr>
             </w:r>
+            <w:r>
+              <w:rPr>
+                <w:rFonts w:ascii="Times New Roman" w:hAnsi="Times New Roman" w:cs="Times New Roman"/>
+                <w:color w:val="0d0d0d" w:themeColor="text1" w:themeTint="F2"/>
+                <w:sz w:val="28"/>
+                <w:szCs w:val="28"/>
+              </w:rPr>
+            </w:r>
           </w:p>
         </w:tc>
       </w:tr>
@@ -6474,6 +7311,14 @@
           <w:szCs w:val="28"/>
         </w:rPr>
       </w:r>
+      <w:r>
+        <w:rPr>
+          <w:rFonts w:ascii="Times New Roman" w:hAnsi="Times New Roman" w:cs="Times New Roman"/>
+          <w:color w:val="0d0d0d" w:themeColor="text1" w:themeTint="F2"/>
+          <w:sz w:val="28"/>
+          <w:szCs w:val="28"/>
+        </w:rPr>
+      </w:r>
     </w:p>
     <w:p>
       <w:pPr>
@@ -6539,6 +7384,14 @@
           <w:szCs w:val="28"/>
         </w:rPr>
       </w:pPr>
+      <w:r>
+        <w:rPr>
+          <w:rFonts w:ascii="Times New Roman" w:hAnsi="Times New Roman" w:cs="Times New Roman"/>
+          <w:color w:val="0d0d0d" w:themeColor="text1" w:themeTint="F2"/>
+          <w:sz w:val="28"/>
+          <w:szCs w:val="28"/>
+        </w:rPr>
+      </w:r>
       <w:r>
         <w:rPr>
           <w:rFonts w:ascii="Times New Roman" w:hAnsi="Times New Roman" w:cs="Times New Roman"/>
@@ -6707,6 +7560,15 @@
           <w:szCs w:val="28"/>
         </w:rPr>
       </w:r>
+      <w:r>
+        <w:rPr>
+          <w:rFonts w:ascii="Times New Roman" w:hAnsi="Times New Roman" w:cs="Times New Roman"/>
+          <w:color w:val="0d0d0d" w:themeColor="text1" w:themeTint="F2"/>
+          <w:sz w:val="28"/>
+          <w:szCs w:val="28"/>
+          <w:highlight w:val="none"/>
+        </w:rPr>
+      </w:r>
     </w:p>
     <w:p>
       <w:pPr>
@@ -6739,6 +7601,15 @@
           <w:color w:val="0d0d0d" w:themeColor="text1" w:themeTint="F2"/>
           <w:sz w:val="28"/>
           <w:szCs w:val="28"/>
+        </w:rPr>
+      </w:r>
+      <w:r>
+        <w:rPr>
+          <w:rFonts w:ascii="Times New Roman" w:hAnsi="Times New Roman" w:cs="Times New Roman"/>
+          <w:color w:val="0d0d0d" w:themeColor="text1" w:themeTint="F2"/>
+          <w:sz w:val="28"/>
+          <w:szCs w:val="28"/>
+          <w:highlight w:val="none"/>
         </w:rPr>
       </w:r>
     </w:p>
@@ -6771,6 +7642,7 @@
           <w:highlight w:val="none"/>
         </w:rPr>
       </w:r>
+      <w:r/>
     </w:p>
     <w:p>
       <w:pPr>
@@ -6800,6 +7672,7 @@
           <w:highlight w:val="none"/>
         </w:rPr>
       </w:r>
+      <w:r/>
     </w:p>
     <w:p>
       <w:pPr>
@@ -6830,6 +7703,7 @@
           <w:highlight w:val="none"/>
         </w:rPr>
       </w:r>
+      <w:r/>
     </w:p>
     <w:p>
       <w:pPr>
@@ -6860,6 +7734,7 @@
           <w:highlight w:val="none"/>
         </w:rPr>
       </w:r>
+      <w:r/>
     </w:p>
     <w:p>
       <w:pPr>
@@ -6890,6 +7765,7 @@
           <w:highlight w:val="none"/>
         </w:rPr>
       </w:r>
+      <w:r/>
     </w:p>
     <w:p>
       <w:pPr>
@@ -6920,6 +7796,7 @@
           <w:highlight w:val="none"/>
         </w:rPr>
       </w:r>
+      <w:r/>
     </w:p>
     <w:p>
       <w:pPr>
@@ -6950,6 +7827,7 @@
           <w:highlight w:val="none"/>
         </w:rPr>
       </w:r>
+      <w:r/>
     </w:p>
     <w:p>
       <w:pPr>
@@ -6979,6 +7857,7 @@
           <w:highlight w:val="none"/>
         </w:rPr>
       </w:r>
+      <w:r/>
     </w:p>
     <w:p>
       <w:pPr>
@@ -7009,6 +7888,7 @@
           <w:highlight w:val="none"/>
         </w:rPr>
       </w:r>
+      <w:r/>
     </w:p>
     <w:p>
       <w:pPr>
@@ -7038,6 +7918,7 @@
           <w:highlight w:val="none"/>
         </w:rPr>
       </w:r>
+      <w:r/>
     </w:p>
     <w:p>
       <w:pPr>
@@ -7068,6 +7949,7 @@
           <w:highlight w:val="none"/>
         </w:rPr>
       </w:r>
+      <w:r/>
     </w:p>
     <w:p>
       <w:pPr>
@@ -7098,6 +7980,7 @@
           <w:highlight w:val="none"/>
         </w:rPr>
       </w:r>
+      <w:r/>
     </w:p>
     <w:p>
       <w:pPr>
@@ -7128,6 +8011,7 @@
           <w:highlight w:val="none"/>
         </w:rPr>
       </w:r>
+      <w:r/>
     </w:p>
     <w:p>
       <w:pPr>
@@ -7158,6 +8042,7 @@
           <w:highlight w:val="none"/>
         </w:rPr>
       </w:r>
+      <w:r/>
     </w:p>
     <w:p>
       <w:pPr>
@@ -7188,6 +8073,7 @@
           <w:highlight w:val="none"/>
         </w:rPr>
       </w:r>
+      <w:r/>
     </w:p>
     <w:p>
       <w:pPr>
@@ -7218,6 +8104,7 @@
           <w:highlight w:val="none"/>
         </w:rPr>
       </w:r>
+      <w:r/>
     </w:p>
     <w:p>
       <w:pPr>
@@ -7248,6 +8135,7 @@
           <w:highlight w:val="none"/>
         </w:rPr>
       </w:r>
+      <w:r/>
     </w:p>
     <w:p>
       <w:pPr>
@@ -7278,6 +8166,7 @@
           <w:highlight w:val="none"/>
         </w:rPr>
       </w:r>
+      <w:r/>
     </w:p>
     <w:p>
       <w:pPr>
@@ -7308,6 +8197,7 @@
           <w:highlight w:val="none"/>
         </w:rPr>
       </w:r>
+      <w:r/>
     </w:p>
     <w:p>
       <w:pPr>
@@ -7338,6 +8228,7 @@
           <w:highlight w:val="none"/>
         </w:rPr>
       </w:r>
+      <w:r/>
     </w:p>
     <w:p>
       <w:pPr>
@@ -7368,6 +8259,7 @@
           <w:highlight w:val="none"/>
         </w:rPr>
       </w:r>
+      <w:r/>
     </w:p>
     <w:p>
       <w:pPr>
@@ -7398,6 +8290,7 @@
           <w:highlight w:val="none"/>
         </w:rPr>
       </w:r>
+      <w:r/>
     </w:p>
     <w:p>
       <w:pPr>
@@ -7428,6 +8321,7 @@
           <w:highlight w:val="none"/>
         </w:rPr>
       </w:r>
+      <w:r/>
     </w:p>
     <w:p>
       <w:pPr>
@@ -7458,6 +8352,7 @@
           <w:highlight w:val="none"/>
         </w:rPr>
       </w:r>
+      <w:r/>
     </w:p>
     <w:p>
       <w:pPr>
@@ -7488,6 +8383,7 @@
           <w:highlight w:val="none"/>
         </w:rPr>
       </w:r>
+      <w:r/>
     </w:p>
     <w:p>
       <w:pPr>
@@ -7518,6 +8414,7 @@
           <w:highlight w:val="none"/>
         </w:rPr>
       </w:r>
+      <w:r/>
     </w:p>
     <w:p>
       <w:pPr>
@@ -7548,6 +8445,7 @@
           <w:highlight w:val="none"/>
         </w:rPr>
       </w:r>
+      <w:r/>
     </w:p>
     <w:p>
       <w:pPr>
@@ -7578,6 +8476,7 @@
           <w:highlight w:val="none"/>
         </w:rPr>
       </w:r>
+      <w:r/>
     </w:p>
     <w:p>
       <w:pPr>
@@ -7608,6 +8507,7 @@
           <w:highlight w:val="none"/>
         </w:rPr>
       </w:r>
+      <w:r/>
     </w:p>
     <w:p>
       <w:pPr>
@@ -7638,6 +8538,7 @@
           <w:highlight w:val="none"/>
         </w:rPr>
       </w:r>
+      <w:r/>
     </w:p>
     <w:p>
       <w:pPr>
@@ -7668,6 +8569,7 @@
           <w:highlight w:val="none"/>
         </w:rPr>
       </w:r>
+      <w:r/>
     </w:p>
     <w:p>
       <w:pPr>
@@ -7698,6 +8600,7 @@
           <w:highlight w:val="none"/>
         </w:rPr>
       </w:r>
+      <w:r/>
     </w:p>
     <w:p>
       <w:pPr>
@@ -7727,6 +8630,7 @@
           <w:highlight w:val="none"/>
         </w:rPr>
       </w:r>
+      <w:r/>
     </w:p>
     <w:p>
       <w:pPr>
@@ -7757,6 +8661,7 @@
           <w:highlight w:val="none"/>
         </w:rPr>
       </w:r>
+      <w:r/>
     </w:p>
     <w:p>
       <w:pPr>
@@ -7787,6 +8692,7 @@
           <w:highlight w:val="none"/>
         </w:rPr>
       </w:r>
+      <w:r/>
     </w:p>
     <w:p>
       <w:pPr>
@@ -7817,6 +8723,7 @@
           <w:highlight w:val="none"/>
         </w:rPr>
       </w:r>
+      <w:r/>
     </w:p>
     <w:p>
       <w:pPr>
@@ -7845,20 +8752,10 @@
       </w:r>
       <w:r>
         <w:rPr>
-          <w:rFonts w:ascii="Consolas" w:hAnsi="Consolas" w:eastAsia="Consolas" w:cs="Consolas"/>
+          <w:rFonts w:ascii="Consolas" w:hAnsi="Consolas" w:cs="Consolas"/>
           <w:color w:val="0d0d0d" w:themeColor="text1" w:themeTint="F2"/>
           <w:sz w:val="20"/>
           <w:szCs w:val="20"/>
-          <w:highlight w:val="none"/>
-        </w:rPr>
-      </w:r>
-      <w:r>
-        <w:rPr>
-          <w:rFonts w:ascii="Consolas" w:hAnsi="Consolas" w:eastAsia="Consolas" w:cs="Consolas"/>
-          <w:color w:val="0d0d0d" w:themeColor="text1" w:themeTint="F2"/>
-          <w:sz w:val="20"/>
-          <w:szCs w:val="20"/>
-          <w:highlight w:val="none"/>
         </w:rPr>
       </w:r>
       <w:r>
@@ -7885,6 +8782,14 @@
           <w:szCs w:val="28"/>
         </w:rPr>
       </w:pPr>
+      <w:r>
+        <w:rPr>
+          <w:rFonts w:ascii="Times New Roman" w:hAnsi="Times New Roman" w:cs="Times New Roman"/>
+          <w:color w:val="0d0d0d" w:themeColor="text1" w:themeTint="F2"/>
+          <w:sz w:val="28"/>
+          <w:szCs w:val="28"/>
+        </w:rPr>
+      </w:r>
       <w:r>
         <w:rPr>
           <w:rFonts w:ascii="Times New Roman" w:hAnsi="Times New Roman" w:cs="Times New Roman"/>
@@ -8019,7 +8924,6 @@
         </w:rPr>
         <w:t xml:space="preserve">– </w:t>
       </w:r>
-      <w:r/>
       <w:r>
         <w:rPr>
           <w:rFonts w:ascii="Times New Roman" w:hAnsi="Times New Roman" w:cs="Times New Roman"/>
@@ -8077,16 +8981,6 @@
         </w:rPr>
         <w:t xml:space="preserve">допускаемая последовательность</w:t>
       </w:r>
-      <w:r/>
-      <w:r>
-        <w:rPr>
-          <w:rFonts w:ascii="Times New Roman" w:hAnsi="Times New Roman" w:cs="Times New Roman"/>
-          <w:color w:val="0d0d0d" w:themeColor="text1" w:themeTint="F2"/>
-          <w:sz w:val="28"/>
-          <w:szCs w:val="28"/>
-        </w:rPr>
-      </w:r>
-      <w:r/>
       <w:r>
         <w:rPr>
           <w:rFonts w:ascii="Times New Roman" w:hAnsi="Times New Roman" w:cs="Times New Roman"/>
@@ -8134,7 +9028,6 @@
         </w:rPr>
         <w:t xml:space="preserve">– </w:t>
       </w:r>
-      <w:r/>
       <w:r>
         <w:rPr>
           <w:rFonts w:ascii="Times New Roman" w:hAnsi="Times New Roman" w:cs="Times New Roman"/>
@@ -8142,17 +9035,8 @@
           <w:sz w:val="28"/>
           <w:szCs w:val="28"/>
         </w:rPr>
-      </w:r>
-      <w:r>
-        <w:rPr>
-          <w:rFonts w:ascii="Times New Roman" w:hAnsi="Times New Roman" w:cs="Times New Roman"/>
-          <w:color w:val="0d0d0d" w:themeColor="text1" w:themeTint="F2"/>
-          <w:sz w:val="28"/>
-          <w:szCs w:val="28"/>
-        </w:rPr>
         <w:t xml:space="preserve">отвергаемая последовательность</w:t>
       </w:r>
-      <w:r/>
       <w:r>
         <w:rPr>
           <w:rFonts w:ascii="Times New Roman" w:hAnsi="Times New Roman" w:cs="Times New Roman"/>
@@ -8209,16 +9093,6 @@
         </w:rPr>
         <w:t xml:space="preserve">допускаемая последовательность</w:t>
       </w:r>
-      <w:r/>
-      <w:r>
-        <w:rPr>
-          <w:rFonts w:ascii="Times New Roman" w:hAnsi="Times New Roman" w:cs="Times New Roman"/>
-          <w:color w:val="0d0d0d" w:themeColor="text1" w:themeTint="F2"/>
-          <w:sz w:val="28"/>
-          <w:szCs w:val="28"/>
-        </w:rPr>
-      </w:r>
-      <w:r/>
       <w:r>
         <w:rPr>
           <w:rFonts w:ascii="Times New Roman" w:hAnsi="Times New Roman" w:cs="Times New Roman"/>
@@ -8275,16 +9149,6 @@
         </w:rPr>
         <w:t xml:space="preserve">допускаемая последовательность</w:t>
       </w:r>
-      <w:r/>
-      <w:r>
-        <w:rPr>
-          <w:rFonts w:ascii="Times New Roman" w:hAnsi="Times New Roman" w:cs="Times New Roman"/>
-          <w:color w:val="0d0d0d" w:themeColor="text1" w:themeTint="F2"/>
-          <w:sz w:val="28"/>
-          <w:szCs w:val="28"/>
-        </w:rPr>
-      </w:r>
-      <w:r/>
       <w:r>
         <w:rPr>
           <w:rFonts w:ascii="Times New Roman" w:hAnsi="Times New Roman" w:cs="Times New Roman"/>
@@ -8337,7 +9201,6 @@
         </w:rPr>
         <w:t xml:space="preserve">– </w:t>
       </w:r>
-      <w:r/>
       <w:r>
         <w:rPr>
           <w:rFonts w:ascii="Times New Roman" w:hAnsi="Times New Roman" w:cs="Times New Roman"/>
@@ -8345,26 +9208,8 @@
           <w:sz w:val="28"/>
           <w:szCs w:val="28"/>
         </w:rPr>
-      </w:r>
-      <w:r/>
-      <w:r>
-        <w:rPr>
-          <w:rFonts w:ascii="Times New Roman" w:hAnsi="Times New Roman" w:cs="Times New Roman"/>
-          <w:color w:val="0d0d0d" w:themeColor="text1" w:themeTint="F2"/>
-          <w:sz w:val="28"/>
-          <w:szCs w:val="28"/>
-        </w:rPr>
-      </w:r>
-      <w:r>
-        <w:rPr>
-          <w:rFonts w:ascii="Times New Roman" w:hAnsi="Times New Roman" w:cs="Times New Roman"/>
-          <w:color w:val="0d0d0d" w:themeColor="text1" w:themeTint="F2"/>
-          <w:sz w:val="28"/>
-          <w:szCs w:val="28"/>
-        </w:rPr>
         <w:t xml:space="preserve">отвергаемая последовательность</w:t>
       </w:r>
-      <w:r/>
       <w:r>
         <w:rPr>
           <w:rFonts w:ascii="Times New Roman" w:hAnsi="Times New Roman" w:cs="Times New Roman"/>
@@ -8423,15 +9268,6 @@
           <w:color w:val="0d0d0d" w:themeColor="text1" w:themeTint="F2"/>
           <w:sz w:val="28"/>
           <w:szCs w:val="28"/>
-          <w:highlight w:val="none"/>
-        </w:rPr>
-      </w:r>
-      <w:r>
-        <w:rPr>
-          <w:rFonts w:ascii="Times New Roman" w:hAnsi="Times New Roman" w:cs="Times New Roman"/>
-          <w:color w:val="0d0d0d" w:themeColor="text1" w:themeTint="F2"/>
-          <w:sz w:val="28"/>
-          <w:szCs w:val="28"/>
         </w:rPr>
         <w:t xml:space="preserve"> </w:t>
       </w:r>
@@ -8453,7 +9289,6 @@
         </w:rPr>
         <w:t xml:space="preserve">отвергаемая последовательность</w:t>
       </w:r>
-      <w:r/>
       <w:r>
         <w:rPr>
           <w:rFonts w:ascii="Times New Roman" w:hAnsi="Times New Roman" w:cs="Times New Roman"/>
@@ -8488,6 +9323,14 @@
           <w:szCs w:val="28"/>
         </w:rPr>
       </w:pPr>
+      <w:r>
+        <w:rPr>
+          <w:rFonts w:ascii="Times New Roman" w:hAnsi="Times New Roman" w:cs="Times New Roman"/>
+          <w:color w:val="0d0d0d" w:themeColor="text1" w:themeTint="F2"/>
+          <w:sz w:val="28"/>
+          <w:szCs w:val="28"/>
+        </w:rPr>
+      </w:r>
       <w:r>
         <w:rPr>
           <w:rFonts w:ascii="Times New Roman" w:hAnsi="Times New Roman" w:cs="Times New Roman"/>
@@ -8655,6 +9498,14 @@
           <w:szCs w:val="28"/>
         </w:rPr>
       </w:r>
+      <w:r>
+        <w:rPr>
+          <w:rFonts w:ascii="Times New Roman" w:hAnsi="Times New Roman" w:cs="Times New Roman"/>
+          <w:color w:val="0d0d0d" w:themeColor="text1" w:themeTint="F2"/>
+          <w:sz w:val="28"/>
+          <w:szCs w:val="28"/>
+        </w:rPr>
+      </w:r>
     </w:p>
     <w:p>
       <w:pPr>
@@ -8687,6 +9538,14 @@
           <w:szCs w:val="28"/>
         </w:rPr>
       </w:r>
+      <w:r>
+        <w:rPr>
+          <w:rFonts w:ascii="Times New Roman" w:hAnsi="Times New Roman" w:cs="Times New Roman"/>
+          <w:color w:val="0d0d0d" w:themeColor="text1" w:themeTint="F2"/>
+          <w:sz w:val="28"/>
+          <w:szCs w:val="28"/>
+        </w:rPr>
+      </w:r>
     </w:p>
     <w:p>
       <w:pPr>
@@ -8721,6 +9580,14 @@
           <w:highlight w:val="none"/>
         </w:rPr>
       </w:r>
+      <w:r>
+        <w:rPr>
+          <w:rFonts w:ascii="Times New Roman" w:hAnsi="Times New Roman" w:cs="Times New Roman"/>
+          <w:color w:val="0d0d0d" w:themeColor="text1" w:themeTint="F2"/>
+          <w:sz w:val="28"/>
+          <w:szCs w:val="28"/>
+        </w:rPr>
+      </w:r>
     </w:p>
     <w:p>
       <w:pPr>
@@ -8754,6 +9621,14 @@
           <w:szCs w:val="28"/>
         </w:rPr>
       </w:r>
+      <w:r>
+        <w:rPr>
+          <w:rFonts w:ascii="Times New Roman" w:hAnsi="Times New Roman" w:cs="Times New Roman"/>
+          <w:color w:val="0d0d0d" w:themeColor="text1" w:themeTint="F2"/>
+          <w:sz w:val="28"/>
+          <w:szCs w:val="28"/>
+        </w:rPr>
+      </w:r>
     </w:p>
     <w:p>
       <w:pPr>
@@ -8786,6 +9661,14 @@
           <w:szCs w:val="28"/>
         </w:rPr>
       </w:r>
+      <w:r>
+        <w:rPr>
+          <w:rFonts w:ascii="Times New Roman" w:hAnsi="Times New Roman" w:cs="Times New Roman"/>
+          <w:color w:val="0d0d0d" w:themeColor="text1" w:themeTint="F2"/>
+          <w:sz w:val="28"/>
+          <w:szCs w:val="28"/>
+        </w:rPr>
+      </w:r>
     </w:p>
     <w:p>
       <w:pPr>
@@ -8818,6 +9701,14 @@
           <w:szCs w:val="28"/>
         </w:rPr>
       </w:r>
+      <w:r>
+        <w:rPr>
+          <w:rFonts w:ascii="Times New Roman" w:hAnsi="Times New Roman" w:cs="Times New Roman"/>
+          <w:color w:val="0d0d0d" w:themeColor="text1" w:themeTint="F2"/>
+          <w:sz w:val="28"/>
+          <w:szCs w:val="28"/>
+        </w:rPr>
+      </w:r>
     </w:p>
     <w:p>
       <w:pPr>
@@ -8916,23 +9807,12 @@
         </w:rPr>
         <w:t xml:space="preserve">автоматов (МДКА).</w:t>
       </w:r>
-      <w:r/>
       <w:r>
         <w:rPr>
           <w:rFonts w:ascii="Times New Roman" w:hAnsi="Times New Roman" w:cs="Times New Roman"/>
           <w:color w:val="0d0d0d" w:themeColor="text1" w:themeTint="F2"/>
           <w:sz w:val="28"/>
           <w:szCs w:val="28"/>
-          <w:highlight w:val="none"/>
-        </w:rPr>
-      </w:r>
-      <w:r>
-        <w:rPr>
-          <w:rFonts w:ascii="Times New Roman" w:hAnsi="Times New Roman" w:cs="Times New Roman"/>
-          <w:color w:val="0d0d0d" w:themeColor="text1" w:themeTint="F2"/>
-          <w:sz w:val="28"/>
-          <w:szCs w:val="28"/>
-          <w:highlight w:val="none"/>
         </w:rPr>
       </w:r>
       <w:r>

</xml_diff>